<commit_message>
Modify docx template heading1; rename blank_template.pptx to pptx_template.pptx
</commit_message>
<xml_diff>
--- a/src/manuscript2slides/resources/docx_template.docx
+++ b/src/manuscript2slides/resources/docx_template.docx
@@ -1315,7 +1315,6 @@
     <w:lvl w:ilvl="0">
       <w:start w:val="1"/>
       <w:numFmt w:val="decimal"/>
-      <w:pStyle w:val="Heading1"/>
       <w:suff w:val="space"/>
       <w:lvlText w:val="Chapter %1"/>
       <w:lvlJc w:val="left"/>
@@ -2684,16 +2683,18 @@
     <w:link w:val="Heading1Char"/>
     <w:uiPriority w:val="9"/>
     <w:qFormat/>
-    <w:rsid w:val="001A69B4"/>
+    <w:rsid w:val="002958AE"/>
     <w:pPr>
       <w:keepNext/>
       <w:keepLines/>
-      <w:numPr>
-        <w:numId w:val="4"/>
-      </w:numPr>
+      <w:ind w:firstLine="0"/>
       <w:jc w:val="center"/>
       <w:outlineLvl w:val="0"/>
     </w:pPr>
+    <w:rPr>
+      <w:b/>
+      <w:sz w:val="36"/>
+    </w:rPr>
   </w:style>
   <w:style w:type="paragraph" w:styleId="Heading2">
     <w:name w:val="heading 2"/>
@@ -2880,10 +2881,11 @@
     <w:basedOn w:val="DefaultParagraphFont"/>
     <w:link w:val="Heading1"/>
     <w:uiPriority w:val="9"/>
-    <w:rsid w:val="001A69B4"/>
+    <w:rsid w:val="002958AE"/>
     <w:rPr>
       <w:rFonts w:ascii="Bookerly" w:eastAsia="Arial" w:hAnsi="Bookerly" w:cs="Arial"/>
-      <w:sz w:val="24"/>
+      <w:b/>
+      <w:sz w:val="36"/>
       <w:szCs w:val="24"/>
       <w:lang w:val="en"/>
     </w:rPr>

</xml_diff>

<commit_message>
Make templates use more universal font name (Arial), demonstrate run-within-paragraph formatting in sample_doc
</commit_message>
<xml_diff>
--- a/src/manuscript2slides/resources/docx_template.docx
+++ b/src/manuscript2slides/resources/docx_template.docx
@@ -2664,13 +2664,13 @@
   <w:style w:type="paragraph" w:default="1" w:styleId="Normal">
     <w:name w:val="Normal"/>
     <w:qFormat/>
-    <w:rsid w:val="001A69B4"/>
+    <w:rsid w:val="00807D27"/>
     <w:pPr>
       <w:spacing w:after="0" w:line="360" w:lineRule="auto"/>
       <w:ind w:firstLine="720"/>
     </w:pPr>
     <w:rPr>
-      <w:rFonts w:ascii="Bookerly" w:eastAsia="Arial" w:hAnsi="Bookerly" w:cs="Arial"/>
+      <w:rFonts w:ascii="Arial" w:eastAsia="Arial" w:hAnsi="Arial" w:cs="Arial"/>
       <w:sz w:val="24"/>
       <w:szCs w:val="24"/>
       <w:lang w:val="en"/>
@@ -2683,7 +2683,7 @@
     <w:link w:val="Heading1Char"/>
     <w:uiPriority w:val="9"/>
     <w:qFormat/>
-    <w:rsid w:val="002958AE"/>
+    <w:rsid w:val="00CD0BD5"/>
     <w:pPr>
       <w:keepNext/>
       <w:keepLines/>
@@ -2691,10 +2691,6 @@
       <w:jc w:val="center"/>
       <w:outlineLvl w:val="0"/>
     </w:pPr>
-    <w:rPr>
-      <w:b/>
-      <w:sz w:val="36"/>
-    </w:rPr>
   </w:style>
   <w:style w:type="paragraph" w:styleId="Heading2">
     <w:name w:val="heading 2"/>
@@ -2881,11 +2877,10 @@
     <w:basedOn w:val="DefaultParagraphFont"/>
     <w:link w:val="Heading1"/>
     <w:uiPriority w:val="9"/>
-    <w:rsid w:val="002958AE"/>
+    <w:rsid w:val="00CD0BD5"/>
     <w:rPr>
       <w:rFonts w:ascii="Bookerly" w:eastAsia="Arial" w:hAnsi="Bookerly" w:cs="Arial"/>
-      <w:b/>
-      <w:sz w:val="36"/>
+      <w:sz w:val="24"/>
       <w:szCs w:val="24"/>
       <w:lang w:val="en"/>
     </w:rPr>

</xml_diff>

<commit_message>
replace all instances of Bookerly font with Times New Roman to be cross plat compatible
</commit_message>
<xml_diff>
--- a/src/manuscript2slides/resources/docx_template.docx
+++ b/src/manuscript2slides/resources/docx_template.docx
@@ -2879,7 +2879,7 @@
     <w:uiPriority w:val="9"/>
     <w:rsid w:val="00CD0BD5"/>
     <w:rPr>
-      <w:rFonts w:ascii="Bookerly" w:eastAsia="Arial" w:hAnsi="Bookerly" w:cs="Arial"/>
+      <w:rFonts w:ascii="Times New Roman" w:eastAsia="Arial" w:hAnsi="Times New Roman" w:cs="Arial"/>
       <w:sz w:val="24"/>
       <w:szCs w:val="24"/>
       <w:lang w:val="en"/>
@@ -2892,7 +2892,7 @@
     <w:uiPriority w:val="9"/>
     <w:rsid w:val="001A69B4"/>
     <w:rPr>
-      <w:rFonts w:ascii="Bookerly" w:eastAsia="Arial" w:hAnsi="Bookerly" w:cs="Arial"/>
+      <w:rFonts w:ascii="Times New Roman" w:eastAsia="Arial" w:hAnsi="Times New Roman" w:cs="Arial"/>
       <w:i/>
       <w:sz w:val="24"/>
       <w:szCs w:val="24"/>
@@ -2907,7 +2907,7 @@
     <w:semiHidden/>
     <w:rsid w:val="001A69B4"/>
     <w:rPr>
-      <w:rFonts w:ascii="Bookerly" w:eastAsia="Arial" w:hAnsi="Bookerly" w:cs="Arial"/>
+      <w:rFonts w:ascii="Times New Roman" w:eastAsia="Arial" w:hAnsi="Times New Roman" w:cs="Arial"/>
       <w:i/>
       <w:color w:val="999999"/>
       <w:sz w:val="24"/>
@@ -2923,7 +2923,7 @@
     <w:semiHidden/>
     <w:rsid w:val="00437EB8"/>
     <w:rPr>
-      <w:rFonts w:ascii="Bookerly" w:eastAsia="Arial" w:hAnsi="Bookerly" w:cs="Arial"/>
+      <w:rFonts w:ascii="Times New Roman" w:eastAsia="Arial" w:hAnsi="Times New Roman" w:cs="Arial"/>
       <w:i/>
       <w:color w:val="808080" w:themeColor="background1" w:themeShade="80"/>
       <w:sz w:val="20"/>
@@ -2939,7 +2939,7 @@
     <w:semiHidden/>
     <w:rsid w:val="00E403B6"/>
     <w:rPr>
-      <w:rFonts w:ascii="Bookerly" w:eastAsia="Arial" w:hAnsi="Bookerly" w:cs="Arial"/>
+      <w:rFonts w:ascii="Times New Roman" w:eastAsia="Arial" w:hAnsi="Times New Roman" w:cs="Arial"/>
       <w:b/>
       <w:lang w:val="en"/>
     </w:rPr>
@@ -2952,7 +2952,7 @@
     <w:semiHidden/>
     <w:rsid w:val="00E403B6"/>
     <w:rPr>
-      <w:rFonts w:ascii="Bookerly" w:eastAsia="Arial" w:hAnsi="Bookerly" w:cs="Arial"/>
+      <w:rFonts w:ascii="Times New Roman" w:eastAsia="Arial" w:hAnsi="Times New Roman" w:cs="Arial"/>
       <w:b/>
       <w:sz w:val="20"/>
       <w:szCs w:val="20"/>
@@ -2985,7 +2985,7 @@
     <w:uiPriority w:val="10"/>
     <w:rsid w:val="00E403B6"/>
     <w:rPr>
-      <w:rFonts w:ascii="Bookerly" w:eastAsia="Arial" w:hAnsi="Bookerly" w:cs="Arial"/>
+      <w:rFonts w:ascii="Times New Roman" w:eastAsia="Arial" w:hAnsi="Times New Roman" w:cs="Arial"/>
       <w:b/>
       <w:sz w:val="72"/>
       <w:szCs w:val="72"/>
@@ -3016,7 +3016,7 @@
     <w:semiHidden/>
     <w:rsid w:val="00E403B6"/>
     <w:rPr>
-      <w:rFonts w:ascii="Bookerly" w:eastAsia="Arial" w:hAnsi="Bookerly" w:cs="Arial"/>
+      <w:rFonts w:ascii="Times New Roman" w:eastAsia="Arial" w:hAnsi="Times New Roman" w:cs="Arial"/>
       <w:sz w:val="20"/>
       <w:szCs w:val="20"/>
       <w:lang w:val="en"/>

</xml_diff>

<commit_message>
Make the line spacing default in the Normal style in the templates match the input file's, but leave the font difference.
</commit_message>
<xml_diff>
--- a/src/manuscript2slides/resources/docx_template.docx
+++ b/src/manuscript2slides/resources/docx_template.docx
@@ -1,6 +1,6 @@
 
 <file path=word/document.xml><?xml version="1.0" encoding="utf-8"?>
-<w:document xmlns:wpc="http://schemas.microsoft.com/office/word/2010/wordprocessingCanvas" xmlns:cx="http://schemas.microsoft.com/office/drawing/2014/chartex" xmlns:cx1="http://schemas.microsoft.com/office/drawing/2015/9/8/chartex" xmlns:cx2="http://schemas.microsoft.com/office/drawing/2015/10/21/chartex" xmlns:cx3="http://schemas.microsoft.com/office/drawing/2016/5/9/chartex" xmlns:cx4="http://schemas.microsoft.com/office/drawing/2016/5/10/chartex" xmlns:cx5="http://schemas.microsoft.com/office/drawing/2016/5/11/chartex" xmlns:cx6="http://schemas.microsoft.com/office/drawing/2016/5/12/chartex" xmlns:cx7="http://schemas.microsoft.com/office/drawing/2016/5/13/chartex" xmlns:cx8="http://schemas.microsoft.com/office/drawing/2016/5/14/chartex" xmlns:mc="http://schemas.openxmlformats.org/markup-compatibility/2006" xmlns:aink="http://schemas.microsoft.com/office/drawing/2016/ink" xmlns:am3d="http://schemas.microsoft.com/office/drawing/2017/model3d" xmlns:o="urn:schemas-microsoft-com:office:office" xmlns:oel="http://schemas.microsoft.com/office/2019/extlst" xmlns:r="http://schemas.openxmlformats.org/officeDocument/2006/relationships" xmlns:m="http://schemas.openxmlformats.org/officeDocument/2006/math" xmlns:v="urn:schemas-microsoft-com:vml" xmlns:wp14="http://schemas.microsoft.com/office/word/2010/wordprocessingDrawing" xmlns:wp="http://schemas.openxmlformats.org/drawingml/2006/wordprocessingDrawing" xmlns:w10="urn:schemas-microsoft-com:office:word" xmlns:w="http://schemas.openxmlformats.org/wordprocessingml/2006/main" xmlns:w14="http://schemas.microsoft.com/office/word/2010/wordml" xmlns:w15="http://schemas.microsoft.com/office/word/2012/wordml" xmlns:w16cex="http://schemas.microsoft.com/office/word/2018/wordml/cex" xmlns:w16cid="http://schemas.microsoft.com/office/word/2016/wordml/cid" xmlns:w16="http://schemas.microsoft.com/office/word/2018/wordml" xmlns:w16du="http://schemas.microsoft.com/office/word/2023/wordml/word16du" xmlns:w16sdtdh="http://schemas.microsoft.com/office/word/2020/wordml/sdtdatahash" xmlns:w16se="http://schemas.microsoft.com/office/word/2015/wordml/symex" xmlns:wpg="http://schemas.microsoft.com/office/word/2010/wordprocessingGroup" xmlns:wpi="http://schemas.microsoft.com/office/word/2010/wordprocessingInk" xmlns:wne="http://schemas.microsoft.com/office/word/2006/wordml" xmlns:wps="http://schemas.microsoft.com/office/word/2010/wordprocessingShape" mc:Ignorable="w14 w15 w16se w16cid w16 w16cex w16sdtdh w16du wp14">
+<w:document xmlns:wpc="http://schemas.microsoft.com/office/word/2010/wordprocessingCanvas" xmlns:cx="http://schemas.microsoft.com/office/drawing/2014/chartex" xmlns:cx1="http://schemas.microsoft.com/office/drawing/2015/9/8/chartex" xmlns:cx2="http://schemas.microsoft.com/office/drawing/2015/10/21/chartex" xmlns:cx3="http://schemas.microsoft.com/office/drawing/2016/5/9/chartex" xmlns:cx4="http://schemas.microsoft.com/office/drawing/2016/5/10/chartex" xmlns:cx5="http://schemas.microsoft.com/office/drawing/2016/5/11/chartex" xmlns:cx6="http://schemas.microsoft.com/office/drawing/2016/5/12/chartex" xmlns:cx7="http://schemas.microsoft.com/office/drawing/2016/5/13/chartex" xmlns:cx8="http://schemas.microsoft.com/office/drawing/2016/5/14/chartex" xmlns:mc="http://schemas.openxmlformats.org/markup-compatibility/2006" xmlns:aink="http://schemas.microsoft.com/office/drawing/2016/ink" xmlns:am3d="http://schemas.microsoft.com/office/drawing/2017/model3d" xmlns:o="urn:schemas-microsoft-com:office:office" xmlns:oel="http://schemas.microsoft.com/office/2019/extlst" xmlns:r="http://schemas.openxmlformats.org/officeDocument/2006/relationships" xmlns:m="http://schemas.openxmlformats.org/officeDocument/2006/math" xmlns:v="urn:schemas-microsoft-com:vml" xmlns:wp14="http://schemas.microsoft.com/office/word/2010/wordprocessingDrawing" xmlns:wp="http://schemas.openxmlformats.org/drawingml/2006/wordprocessingDrawing" xmlns:w10="urn:schemas-microsoft-com:office:word" xmlns:w="http://schemas.openxmlformats.org/wordprocessingml/2006/main" xmlns:w14="http://schemas.microsoft.com/office/word/2010/wordml" xmlns:w15="http://schemas.microsoft.com/office/word/2012/wordml" xmlns:w16cex="http://schemas.microsoft.com/office/word/2018/wordml/cex" xmlns:w16cid="http://schemas.microsoft.com/office/word/2016/wordml/cid" xmlns:w16="http://schemas.microsoft.com/office/word/2018/wordml" xmlns:w16du="http://schemas.microsoft.com/office/word/2023/wordml/word16du" xmlns:w16sdtdh="http://schemas.microsoft.com/office/word/2020/wordml/sdtdatahash" xmlns:w16sdtfl="http://schemas.microsoft.com/office/word/2024/wordml/sdtformatlock" xmlns:w16se="http://schemas.microsoft.com/office/word/2015/wordml/symex" xmlns:wpg="http://schemas.microsoft.com/office/word/2010/wordprocessingGroup" xmlns:wpi="http://schemas.microsoft.com/office/word/2010/wordprocessingInk" xmlns:wne="http://schemas.microsoft.com/office/word/2006/wordml" xmlns:wps="http://schemas.microsoft.com/office/word/2010/wordprocessingShape" mc:Ignorable="w14 w15 w16se w16cid w16 w16cex w16sdtdh w16sdtfl w16du wp14">
   <w:body>
     <w:p/>
     <w:sectPr>
@@ -14,7 +14,7 @@
 </file>
 
 <file path=word/endnotes.xml><?xml version="1.0" encoding="utf-8"?>
-<w:endnotes xmlns:wpc="http://schemas.microsoft.com/office/word/2010/wordprocessingCanvas" xmlns:cx="http://schemas.microsoft.com/office/drawing/2014/chartex" xmlns:cx1="http://schemas.microsoft.com/office/drawing/2015/9/8/chartex" xmlns:cx2="http://schemas.microsoft.com/office/drawing/2015/10/21/chartex" xmlns:cx3="http://schemas.microsoft.com/office/drawing/2016/5/9/chartex" xmlns:cx4="http://schemas.microsoft.com/office/drawing/2016/5/10/chartex" xmlns:cx5="http://schemas.microsoft.com/office/drawing/2016/5/11/chartex" xmlns:cx6="http://schemas.microsoft.com/office/drawing/2016/5/12/chartex" xmlns:cx7="http://schemas.microsoft.com/office/drawing/2016/5/13/chartex" xmlns:cx8="http://schemas.microsoft.com/office/drawing/2016/5/14/chartex" xmlns:mc="http://schemas.openxmlformats.org/markup-compatibility/2006" xmlns:aink="http://schemas.microsoft.com/office/drawing/2016/ink" xmlns:am3d="http://schemas.microsoft.com/office/drawing/2017/model3d" xmlns:o="urn:schemas-microsoft-com:office:office" xmlns:oel="http://schemas.microsoft.com/office/2019/extlst" xmlns:r="http://schemas.openxmlformats.org/officeDocument/2006/relationships" xmlns:m="http://schemas.openxmlformats.org/officeDocument/2006/math" xmlns:v="urn:schemas-microsoft-com:vml" xmlns:wp14="http://schemas.microsoft.com/office/word/2010/wordprocessingDrawing" xmlns:wp="http://schemas.openxmlformats.org/drawingml/2006/wordprocessingDrawing" xmlns:w10="urn:schemas-microsoft-com:office:word" xmlns:w="http://schemas.openxmlformats.org/wordprocessingml/2006/main" xmlns:w14="http://schemas.microsoft.com/office/word/2010/wordml" xmlns:w15="http://schemas.microsoft.com/office/word/2012/wordml" xmlns:w16cex="http://schemas.microsoft.com/office/word/2018/wordml/cex" xmlns:w16cid="http://schemas.microsoft.com/office/word/2016/wordml/cid" xmlns:w16="http://schemas.microsoft.com/office/word/2018/wordml" xmlns:w16du="http://schemas.microsoft.com/office/word/2023/wordml/word16du" xmlns:w16sdtdh="http://schemas.microsoft.com/office/word/2020/wordml/sdtdatahash" xmlns:w16se="http://schemas.microsoft.com/office/word/2015/wordml/symex" xmlns:wpg="http://schemas.microsoft.com/office/word/2010/wordprocessingGroup" xmlns:wpi="http://schemas.microsoft.com/office/word/2010/wordprocessingInk" xmlns:wne="http://schemas.microsoft.com/office/word/2006/wordml" xmlns:wps="http://schemas.microsoft.com/office/word/2010/wordprocessingShape" mc:Ignorable="w14 w15 w16se w16cid w16 w16cex w16sdtdh w16du wp14">
+<w:endnotes xmlns:wpc="http://schemas.microsoft.com/office/word/2010/wordprocessingCanvas" xmlns:cx="http://schemas.microsoft.com/office/drawing/2014/chartex" xmlns:cx1="http://schemas.microsoft.com/office/drawing/2015/9/8/chartex" xmlns:cx2="http://schemas.microsoft.com/office/drawing/2015/10/21/chartex" xmlns:cx3="http://schemas.microsoft.com/office/drawing/2016/5/9/chartex" xmlns:cx4="http://schemas.microsoft.com/office/drawing/2016/5/10/chartex" xmlns:cx5="http://schemas.microsoft.com/office/drawing/2016/5/11/chartex" xmlns:cx6="http://schemas.microsoft.com/office/drawing/2016/5/12/chartex" xmlns:cx7="http://schemas.microsoft.com/office/drawing/2016/5/13/chartex" xmlns:cx8="http://schemas.microsoft.com/office/drawing/2016/5/14/chartex" xmlns:mc="http://schemas.openxmlformats.org/markup-compatibility/2006" xmlns:aink="http://schemas.microsoft.com/office/drawing/2016/ink" xmlns:am3d="http://schemas.microsoft.com/office/drawing/2017/model3d" xmlns:o="urn:schemas-microsoft-com:office:office" xmlns:oel="http://schemas.microsoft.com/office/2019/extlst" xmlns:r="http://schemas.openxmlformats.org/officeDocument/2006/relationships" xmlns:m="http://schemas.openxmlformats.org/officeDocument/2006/math" xmlns:v="urn:schemas-microsoft-com:vml" xmlns:wp14="http://schemas.microsoft.com/office/word/2010/wordprocessingDrawing" xmlns:wp="http://schemas.openxmlformats.org/drawingml/2006/wordprocessingDrawing" xmlns:w10="urn:schemas-microsoft-com:office:word" xmlns:w="http://schemas.openxmlformats.org/wordprocessingml/2006/main" xmlns:w14="http://schemas.microsoft.com/office/word/2010/wordml" xmlns:w15="http://schemas.microsoft.com/office/word/2012/wordml" xmlns:w16cex="http://schemas.microsoft.com/office/word/2018/wordml/cex" xmlns:w16cid="http://schemas.microsoft.com/office/word/2016/wordml/cid" xmlns:w16="http://schemas.microsoft.com/office/word/2018/wordml" xmlns:w16du="http://schemas.microsoft.com/office/word/2023/wordml/word16du" xmlns:w16sdtdh="http://schemas.microsoft.com/office/word/2020/wordml/sdtdatahash" xmlns:w16sdtfl="http://schemas.microsoft.com/office/word/2024/wordml/sdtformatlock" xmlns:w16se="http://schemas.microsoft.com/office/word/2015/wordml/symex" xmlns:wpg="http://schemas.microsoft.com/office/word/2010/wordprocessingGroup" xmlns:wpi="http://schemas.microsoft.com/office/word/2010/wordprocessingInk" xmlns:wne="http://schemas.microsoft.com/office/word/2006/wordml" xmlns:wps="http://schemas.microsoft.com/office/word/2010/wordprocessingShape" mc:Ignorable="w14 w15 w16se w16cid w16 w16cex w16sdtdh w16sdtfl w16du wp14">
   <w:endnote w:type="separator" w:id="-1">
     <w:p>
       <w:pPr>
@@ -39,7 +39,7 @@
 </file>
 
 <file path=word/footnotes.xml><?xml version="1.0" encoding="utf-8"?>
-<w:footnotes xmlns:wpc="http://schemas.microsoft.com/office/word/2010/wordprocessingCanvas" xmlns:cx="http://schemas.microsoft.com/office/drawing/2014/chartex" xmlns:cx1="http://schemas.microsoft.com/office/drawing/2015/9/8/chartex" xmlns:cx2="http://schemas.microsoft.com/office/drawing/2015/10/21/chartex" xmlns:cx3="http://schemas.microsoft.com/office/drawing/2016/5/9/chartex" xmlns:cx4="http://schemas.microsoft.com/office/drawing/2016/5/10/chartex" xmlns:cx5="http://schemas.microsoft.com/office/drawing/2016/5/11/chartex" xmlns:cx6="http://schemas.microsoft.com/office/drawing/2016/5/12/chartex" xmlns:cx7="http://schemas.microsoft.com/office/drawing/2016/5/13/chartex" xmlns:cx8="http://schemas.microsoft.com/office/drawing/2016/5/14/chartex" xmlns:mc="http://schemas.openxmlformats.org/markup-compatibility/2006" xmlns:aink="http://schemas.microsoft.com/office/drawing/2016/ink" xmlns:am3d="http://schemas.microsoft.com/office/drawing/2017/model3d" xmlns:o="urn:schemas-microsoft-com:office:office" xmlns:oel="http://schemas.microsoft.com/office/2019/extlst" xmlns:r="http://schemas.openxmlformats.org/officeDocument/2006/relationships" xmlns:m="http://schemas.openxmlformats.org/officeDocument/2006/math" xmlns:v="urn:schemas-microsoft-com:vml" xmlns:wp14="http://schemas.microsoft.com/office/word/2010/wordprocessingDrawing" xmlns:wp="http://schemas.openxmlformats.org/drawingml/2006/wordprocessingDrawing" xmlns:w10="urn:schemas-microsoft-com:office:word" xmlns:w="http://schemas.openxmlformats.org/wordprocessingml/2006/main" xmlns:w14="http://schemas.microsoft.com/office/word/2010/wordml" xmlns:w15="http://schemas.microsoft.com/office/word/2012/wordml" xmlns:w16cex="http://schemas.microsoft.com/office/word/2018/wordml/cex" xmlns:w16cid="http://schemas.microsoft.com/office/word/2016/wordml/cid" xmlns:w16="http://schemas.microsoft.com/office/word/2018/wordml" xmlns:w16du="http://schemas.microsoft.com/office/word/2023/wordml/word16du" xmlns:w16sdtdh="http://schemas.microsoft.com/office/word/2020/wordml/sdtdatahash" xmlns:w16se="http://schemas.microsoft.com/office/word/2015/wordml/symex" xmlns:wpg="http://schemas.microsoft.com/office/word/2010/wordprocessingGroup" xmlns:wpi="http://schemas.microsoft.com/office/word/2010/wordprocessingInk" xmlns:wne="http://schemas.microsoft.com/office/word/2006/wordml" xmlns:wps="http://schemas.microsoft.com/office/word/2010/wordprocessingShape" mc:Ignorable="w14 w15 w16se w16cid w16 w16cex w16sdtdh w16du wp14">
+<w:footnotes xmlns:wpc="http://schemas.microsoft.com/office/word/2010/wordprocessingCanvas" xmlns:cx="http://schemas.microsoft.com/office/drawing/2014/chartex" xmlns:cx1="http://schemas.microsoft.com/office/drawing/2015/9/8/chartex" xmlns:cx2="http://schemas.microsoft.com/office/drawing/2015/10/21/chartex" xmlns:cx3="http://schemas.microsoft.com/office/drawing/2016/5/9/chartex" xmlns:cx4="http://schemas.microsoft.com/office/drawing/2016/5/10/chartex" xmlns:cx5="http://schemas.microsoft.com/office/drawing/2016/5/11/chartex" xmlns:cx6="http://schemas.microsoft.com/office/drawing/2016/5/12/chartex" xmlns:cx7="http://schemas.microsoft.com/office/drawing/2016/5/13/chartex" xmlns:cx8="http://schemas.microsoft.com/office/drawing/2016/5/14/chartex" xmlns:mc="http://schemas.openxmlformats.org/markup-compatibility/2006" xmlns:aink="http://schemas.microsoft.com/office/drawing/2016/ink" xmlns:am3d="http://schemas.microsoft.com/office/drawing/2017/model3d" xmlns:o="urn:schemas-microsoft-com:office:office" xmlns:oel="http://schemas.microsoft.com/office/2019/extlst" xmlns:r="http://schemas.openxmlformats.org/officeDocument/2006/relationships" xmlns:m="http://schemas.openxmlformats.org/officeDocument/2006/math" xmlns:v="urn:schemas-microsoft-com:vml" xmlns:wp14="http://schemas.microsoft.com/office/word/2010/wordprocessingDrawing" xmlns:wp="http://schemas.openxmlformats.org/drawingml/2006/wordprocessingDrawing" xmlns:w10="urn:schemas-microsoft-com:office:word" xmlns:w="http://schemas.openxmlformats.org/wordprocessingml/2006/main" xmlns:w14="http://schemas.microsoft.com/office/word/2010/wordml" xmlns:w15="http://schemas.microsoft.com/office/word/2012/wordml" xmlns:w16cex="http://schemas.microsoft.com/office/word/2018/wordml/cex" xmlns:w16cid="http://schemas.microsoft.com/office/word/2016/wordml/cid" xmlns:w16="http://schemas.microsoft.com/office/word/2018/wordml" xmlns:w16du="http://schemas.microsoft.com/office/word/2023/wordml/word16du" xmlns:w16sdtdh="http://schemas.microsoft.com/office/word/2020/wordml/sdtdatahash" xmlns:w16sdtfl="http://schemas.microsoft.com/office/word/2024/wordml/sdtformatlock" xmlns:w16se="http://schemas.microsoft.com/office/word/2015/wordml/symex" xmlns:wpg="http://schemas.microsoft.com/office/word/2010/wordprocessingGroup" xmlns:wpi="http://schemas.microsoft.com/office/word/2010/wordprocessingInk" xmlns:wne="http://schemas.microsoft.com/office/word/2006/wordml" xmlns:wps="http://schemas.microsoft.com/office/word/2010/wordprocessingShape" mc:Ignorable="w14 w15 w16se w16cid w16 w16cex w16sdtdh w16sdtfl w16du wp14">
   <w:footnote w:type="separator" w:id="-1">
     <w:p>
       <w:pPr>
@@ -64,7 +64,7 @@
 </file>
 
 <file path=word/numbering.xml><?xml version="1.0" encoding="utf-8"?>
-<w:numbering xmlns:wpc="http://schemas.microsoft.com/office/word/2010/wordprocessingCanvas" xmlns:cx="http://schemas.microsoft.com/office/drawing/2014/chartex" xmlns:cx1="http://schemas.microsoft.com/office/drawing/2015/9/8/chartex" xmlns:cx2="http://schemas.microsoft.com/office/drawing/2015/10/21/chartex" xmlns:cx3="http://schemas.microsoft.com/office/drawing/2016/5/9/chartex" xmlns:cx4="http://schemas.microsoft.com/office/drawing/2016/5/10/chartex" xmlns:cx5="http://schemas.microsoft.com/office/drawing/2016/5/11/chartex" xmlns:cx6="http://schemas.microsoft.com/office/drawing/2016/5/12/chartex" xmlns:cx7="http://schemas.microsoft.com/office/drawing/2016/5/13/chartex" xmlns:cx8="http://schemas.microsoft.com/office/drawing/2016/5/14/chartex" xmlns:mc="http://schemas.openxmlformats.org/markup-compatibility/2006" xmlns:aink="http://schemas.microsoft.com/office/drawing/2016/ink" xmlns:am3d="http://schemas.microsoft.com/office/drawing/2017/model3d" xmlns:o="urn:schemas-microsoft-com:office:office" xmlns:oel="http://schemas.microsoft.com/office/2019/extlst" xmlns:r="http://schemas.openxmlformats.org/officeDocument/2006/relationships" xmlns:m="http://schemas.openxmlformats.org/officeDocument/2006/math" xmlns:v="urn:schemas-microsoft-com:vml" xmlns:wp14="http://schemas.microsoft.com/office/word/2010/wordprocessingDrawing" xmlns:wp="http://schemas.openxmlformats.org/drawingml/2006/wordprocessingDrawing" xmlns:w10="urn:schemas-microsoft-com:office:word" xmlns:w="http://schemas.openxmlformats.org/wordprocessingml/2006/main" xmlns:w14="http://schemas.microsoft.com/office/word/2010/wordml" xmlns:w15="http://schemas.microsoft.com/office/word/2012/wordml" xmlns:w16cex="http://schemas.microsoft.com/office/word/2018/wordml/cex" xmlns:w16cid="http://schemas.microsoft.com/office/word/2016/wordml/cid" xmlns:w16="http://schemas.microsoft.com/office/word/2018/wordml" xmlns:w16du="http://schemas.microsoft.com/office/word/2023/wordml/word16du" xmlns:w16sdtdh="http://schemas.microsoft.com/office/word/2020/wordml/sdtdatahash" xmlns:w16se="http://schemas.microsoft.com/office/word/2015/wordml/symex" xmlns:wpg="http://schemas.microsoft.com/office/word/2010/wordprocessingGroup" xmlns:wpi="http://schemas.microsoft.com/office/word/2010/wordprocessingInk" xmlns:wne="http://schemas.microsoft.com/office/word/2006/wordml" xmlns:wps="http://schemas.microsoft.com/office/word/2010/wordprocessingShape" mc:Ignorable="w14 w15 w16se w16cid w16 w16cex w16sdtdh w16du wp14">
+<w:numbering xmlns:wpc="http://schemas.microsoft.com/office/word/2010/wordprocessingCanvas" xmlns:cx="http://schemas.microsoft.com/office/drawing/2014/chartex" xmlns:cx1="http://schemas.microsoft.com/office/drawing/2015/9/8/chartex" xmlns:cx2="http://schemas.microsoft.com/office/drawing/2015/10/21/chartex" xmlns:cx3="http://schemas.microsoft.com/office/drawing/2016/5/9/chartex" xmlns:cx4="http://schemas.microsoft.com/office/drawing/2016/5/10/chartex" xmlns:cx5="http://schemas.microsoft.com/office/drawing/2016/5/11/chartex" xmlns:cx6="http://schemas.microsoft.com/office/drawing/2016/5/12/chartex" xmlns:cx7="http://schemas.microsoft.com/office/drawing/2016/5/13/chartex" xmlns:cx8="http://schemas.microsoft.com/office/drawing/2016/5/14/chartex" xmlns:mc="http://schemas.openxmlformats.org/markup-compatibility/2006" xmlns:aink="http://schemas.microsoft.com/office/drawing/2016/ink" xmlns:am3d="http://schemas.microsoft.com/office/drawing/2017/model3d" xmlns:o="urn:schemas-microsoft-com:office:office" xmlns:oel="http://schemas.microsoft.com/office/2019/extlst" xmlns:r="http://schemas.openxmlformats.org/officeDocument/2006/relationships" xmlns:m="http://schemas.openxmlformats.org/officeDocument/2006/math" xmlns:v="urn:schemas-microsoft-com:vml" xmlns:wp14="http://schemas.microsoft.com/office/word/2010/wordprocessingDrawing" xmlns:wp="http://schemas.openxmlformats.org/drawingml/2006/wordprocessingDrawing" xmlns:w10="urn:schemas-microsoft-com:office:word" xmlns:w="http://schemas.openxmlformats.org/wordprocessingml/2006/main" xmlns:w14="http://schemas.microsoft.com/office/word/2010/wordml" xmlns:w15="http://schemas.microsoft.com/office/word/2012/wordml" xmlns:w16cex="http://schemas.microsoft.com/office/word/2018/wordml/cex" xmlns:w16cid="http://schemas.microsoft.com/office/word/2016/wordml/cid" xmlns:w16="http://schemas.microsoft.com/office/word/2018/wordml" xmlns:w16du="http://schemas.microsoft.com/office/word/2023/wordml/word16du" xmlns:w16sdtdh="http://schemas.microsoft.com/office/word/2020/wordml/sdtdatahash" xmlns:w16sdtfl="http://schemas.microsoft.com/office/word/2024/wordml/sdtformatlock" xmlns:w16se="http://schemas.microsoft.com/office/word/2015/wordml/symex" xmlns:wpg="http://schemas.microsoft.com/office/word/2010/wordprocessingGroup" xmlns:wpi="http://schemas.microsoft.com/office/word/2010/wordprocessingInk" xmlns:wne="http://schemas.microsoft.com/office/word/2006/wordml" xmlns:wps="http://schemas.microsoft.com/office/word/2010/wordprocessingShape" mc:Ignorable="w14 w15 w16se w16cid w16 w16cex w16sdtdh w16sdtfl w16du wp14">
   <w:abstractNum w:abstractNumId="0" w15:restartNumberingAfterBreak="0">
     <w:nsid w:val="00BD0EBF"/>
     <w:multiLevelType w:val="multilevel"/>
@@ -2267,7 +2267,7 @@
 </file>
 
 <file path=word/styles.xml><?xml version="1.0" encoding="utf-8"?>
-<w:styles xmlns:mc="http://schemas.openxmlformats.org/markup-compatibility/2006" xmlns:r="http://schemas.openxmlformats.org/officeDocument/2006/relationships" xmlns:w="http://schemas.openxmlformats.org/wordprocessingml/2006/main" xmlns:w14="http://schemas.microsoft.com/office/word/2010/wordml" xmlns:w15="http://schemas.microsoft.com/office/word/2012/wordml" xmlns:w16cex="http://schemas.microsoft.com/office/word/2018/wordml/cex" xmlns:w16cid="http://schemas.microsoft.com/office/word/2016/wordml/cid" xmlns:w16="http://schemas.microsoft.com/office/word/2018/wordml" xmlns:w16du="http://schemas.microsoft.com/office/word/2023/wordml/word16du" xmlns:w16sdtdh="http://schemas.microsoft.com/office/word/2020/wordml/sdtdatahash" xmlns:w16se="http://schemas.microsoft.com/office/word/2015/wordml/symex" mc:Ignorable="w14 w15 w16se w16cid w16 w16cex w16sdtdh w16du">
+<w:styles xmlns:mc="http://schemas.openxmlformats.org/markup-compatibility/2006" xmlns:r="http://schemas.openxmlformats.org/officeDocument/2006/relationships" xmlns:w="http://schemas.openxmlformats.org/wordprocessingml/2006/main" xmlns:w14="http://schemas.microsoft.com/office/word/2010/wordml" xmlns:w15="http://schemas.microsoft.com/office/word/2012/wordml" xmlns:w16cex="http://schemas.microsoft.com/office/word/2018/wordml/cex" xmlns:w16cid="http://schemas.microsoft.com/office/word/2016/wordml/cid" xmlns:w16="http://schemas.microsoft.com/office/word/2018/wordml" xmlns:w16du="http://schemas.microsoft.com/office/word/2023/wordml/word16du" xmlns:w16sdtdh="http://schemas.microsoft.com/office/word/2020/wordml/sdtdatahash" xmlns:w16sdtfl="http://schemas.microsoft.com/office/word/2024/wordml/sdtformatlock" xmlns:w16se="http://schemas.microsoft.com/office/word/2015/wordml/symex" mc:Ignorable="w14 w15 w16se w16cid w16 w16cex w16sdtdh w16sdtfl w16du">
   <w:docDefaults>
     <w:rPrDefault>
       <w:rPr>
@@ -2664,9 +2664,9 @@
   <w:style w:type="paragraph" w:default="1" w:styleId="Normal">
     <w:name w:val="Normal"/>
     <w:qFormat/>
-    <w:rsid w:val="00807D27"/>
+    <w:rsid w:val="00AC76ED"/>
     <w:pPr>
-      <w:spacing w:after="0" w:line="360" w:lineRule="auto"/>
+      <w:spacing w:after="0" w:line="480" w:lineRule="auto"/>
       <w:ind w:firstLine="720"/>
     </w:pPr>
     <w:rPr>
@@ -2778,7 +2778,7 @@
     <w:pPr>
       <w:keepNext/>
       <w:keepLines/>
-      <w:spacing w:before="220" w:after="40" w:line="480" w:lineRule="auto"/>
+      <w:spacing w:before="220" w:after="40"/>
       <w:outlineLvl w:val="4"/>
     </w:pPr>
     <w:rPr>
@@ -2800,7 +2800,7 @@
     <w:pPr>
       <w:keepNext/>
       <w:keepLines/>
-      <w:spacing w:before="200" w:after="40" w:line="480" w:lineRule="auto"/>
+      <w:spacing w:before="200" w:after="40"/>
       <w:outlineLvl w:val="5"/>
     </w:pPr>
     <w:rPr>
@@ -2970,7 +2970,7 @@
     <w:pPr>
       <w:keepNext/>
       <w:keepLines/>
-      <w:spacing w:before="480" w:after="120" w:line="480" w:lineRule="auto"/>
+      <w:spacing w:before="480" w:after="120"/>
     </w:pPr>
     <w:rPr>
       <w:b/>

</xml_diff>